<commit_message>
Fixed problem with repository and updat the scenarios
</commit_message>
<xml_diff>
--- a/RASD/RASD_v1.3.docx
+++ b/RASD/RASD_v1.3.docx
@@ -5941,7 +5941,21 @@
         <w:rPr>
           <w:lang w:val="en-GB"/>
         </w:rPr>
-        <w:t xml:space="preserve"> respect, in order to satisfy the stakeholders goals, under certain domain properties. This document also contains Use Case </w:t>
+        <w:t xml:space="preserve"> respect, </w:t>
+      </w:r>
+      <w:proofErr w:type="gramStart"/>
+      <w:r>
+        <w:rPr>
+          <w:lang w:val="en-GB"/>
+        </w:rPr>
+        <w:t>in order to</w:t>
+      </w:r>
+      <w:proofErr w:type="gramEnd"/>
+      <w:r>
+        <w:rPr>
+          <w:lang w:val="en-GB"/>
+        </w:rPr>
+        <w:t xml:space="preserve"> satisfy the stakeholders goals, under certain domain properties. This document also contains Use Case </w:t>
       </w:r>
       <w:r>
         <w:rPr>
@@ -6065,7 +6079,21 @@
         <w:rPr>
           <w:lang w:val="en-GB"/>
         </w:rPr>
-        <w:t>The set of safe areas for parking cars is predefined by the management system, so we are able to contact a database in order to catch some information about the current position of the car, and then the system can decide if it is parked in a safe area.</w:t>
+        <w:t xml:space="preserve">The set of safe areas for parking cars is predefined by the management system, so we </w:t>
+      </w:r>
+      <w:proofErr w:type="gramStart"/>
+      <w:r>
+        <w:rPr>
+          <w:lang w:val="en-GB"/>
+        </w:rPr>
+        <w:t>are able to</w:t>
+      </w:r>
+      <w:proofErr w:type="gramEnd"/>
+      <w:r>
+        <w:rPr>
+          <w:lang w:val="en-GB"/>
+        </w:rPr>
+        <w:t xml:space="preserve"> contact a database in order to catch some information about the current position of the car, and then the system can decide if it is parked in a safe area.</w:t>
       </w:r>
     </w:p>
     <w:p>
@@ -6323,7 +6351,21 @@
         <w:rPr>
           <w:lang w:val="en-GB"/>
         </w:rPr>
-        <w:t>Actors of our system are essentially two, even if the second one is much more important and assume different states according to how he/she is interacting with the system.</w:t>
+        <w:t xml:space="preserve">Actors of our system are essentially two, even if the second one is much more important and assume different states </w:t>
+      </w:r>
+      <w:proofErr w:type="gramStart"/>
+      <w:r>
+        <w:rPr>
+          <w:lang w:val="en-GB"/>
+        </w:rPr>
+        <w:t>according to</w:t>
+      </w:r>
+      <w:proofErr w:type="gramEnd"/>
+      <w:r>
+        <w:rPr>
+          <w:lang w:val="en-GB"/>
+        </w:rPr>
+        <w:t xml:space="preserve"> how he/she is interacting with the system.</w:t>
       </w:r>
     </w:p>
     <w:p>
@@ -6560,7 +6602,21 @@
         <w:rPr>
           <w:lang w:val="en-GB"/>
         </w:rPr>
-        <w:t>PLUG-IN THE CAR: since system uses only electric cars, they must be plugged in to be charged.  System provides to users different plug-in station around the city: they are reported on the map and can be used only by electric car in the system.</w:t>
+        <w:t xml:space="preserve">PLUG-IN THE CAR: since system uses only electric cars, they must be plugged in to be charged.  System provides to </w:t>
+      </w:r>
+      <w:proofErr w:type="gramStart"/>
+      <w:r>
+        <w:rPr>
+          <w:lang w:val="en-GB"/>
+        </w:rPr>
+        <w:t>users</w:t>
+      </w:r>
+      <w:proofErr w:type="gramEnd"/>
+      <w:r>
+        <w:rPr>
+          <w:lang w:val="en-GB"/>
+        </w:rPr>
+        <w:t xml:space="preserve"> different plug-in station around the city: they are reported on the map and can be used only by electric car in the system.</w:t>
       </w:r>
     </w:p>
     <w:p>
@@ -6766,7 +6822,21 @@
         <w:rPr>
           <w:lang w:val="en-GB"/>
         </w:rPr>
-        <w:t xml:space="preserve">: they are involved in our project because they will use our system, in particular they will have the possibility to choose between the web application or the mobile application. </w:t>
+        <w:t xml:space="preserve">: they are involved in our project because they will use our system, </w:t>
+      </w:r>
+      <w:proofErr w:type="gramStart"/>
+      <w:r>
+        <w:rPr>
+          <w:lang w:val="en-GB"/>
+        </w:rPr>
+        <w:t>in particular they</w:t>
+      </w:r>
+      <w:proofErr w:type="gramEnd"/>
+      <w:r>
+        <w:rPr>
+          <w:lang w:val="en-GB"/>
+        </w:rPr>
+        <w:t xml:space="preserve"> will have the possibility to choose between the web application or the mobile application. </w:t>
       </w:r>
     </w:p>
     <w:p>
@@ -7015,7 +7085,21 @@
         <w:rPr>
           <w:lang w:val="en-GB"/>
         </w:rPr>
-        <w:t xml:space="preserve">: this section is the body of our document. All the specific requirements that our system need are described here and they are associated with different kinds of diagrams, in order to create a model of the real system. </w:t>
+        <w:t xml:space="preserve">: this section is the body of our document. All the specific requirements that our system need are described here and they are associated with different kinds of diagrams, </w:t>
+      </w:r>
+      <w:proofErr w:type="gramStart"/>
+      <w:r>
+        <w:rPr>
+          <w:lang w:val="en-GB"/>
+        </w:rPr>
+        <w:t>in order to</w:t>
+      </w:r>
+      <w:proofErr w:type="gramEnd"/>
+      <w:r>
+        <w:rPr>
+          <w:lang w:val="en-GB"/>
+        </w:rPr>
+        <w:t xml:space="preserve"> create a model of the real system. </w:t>
       </w:r>
     </w:p>
     <w:p>
@@ -7173,7 +7257,23 @@
           <w:rFonts w:eastAsia="Times New Roman"/>
           <w:lang w:val="en-GB" w:eastAsia="it-IT"/>
         </w:rPr>
-        <w:t>: though the number is precisely not mentioned, the system is able to support a large number of online users at a time. </w:t>
+        <w:t xml:space="preserve">: though the number is precisely not mentioned, the system </w:t>
+      </w:r>
+      <w:proofErr w:type="gramStart"/>
+      <w:r>
+        <w:rPr>
+          <w:rFonts w:eastAsia="Times New Roman"/>
+          <w:lang w:val="en-GB" w:eastAsia="it-IT"/>
+        </w:rPr>
+        <w:t>is able to</w:t>
+      </w:r>
+      <w:proofErr w:type="gramEnd"/>
+      <w:r>
+        <w:rPr>
+          <w:rFonts w:eastAsia="Times New Roman"/>
+          <w:lang w:val="en-GB" w:eastAsia="it-IT"/>
+        </w:rPr>
+        <w:t xml:space="preserve"> support a large number of online users at a time. </w:t>
       </w:r>
     </w:p>
     <w:p>
@@ -7229,7 +7329,23 @@
           <w:rFonts w:eastAsia="Times New Roman"/>
           <w:lang w:val="en-GB" w:eastAsia="it-IT"/>
         </w:rPr>
-        <w:t xml:space="preserve">: the system can help users with some useful advice, in order to obtaining discounts thanks to good behaviour. If the user enable this option, the system asks for a specific destination and calculate some option for leave the car in a “safe area” plugged into the electric grid. </w:t>
+        <w:t xml:space="preserve">: the system can help users with some useful advice, </w:t>
+      </w:r>
+      <w:proofErr w:type="gramStart"/>
+      <w:r>
+        <w:rPr>
+          <w:rFonts w:eastAsia="Times New Roman"/>
+          <w:lang w:val="en-GB" w:eastAsia="it-IT"/>
+        </w:rPr>
+        <w:t>in order to</w:t>
+      </w:r>
+      <w:proofErr w:type="gramEnd"/>
+      <w:r>
+        <w:rPr>
+          <w:rFonts w:eastAsia="Times New Roman"/>
+          <w:lang w:val="en-GB" w:eastAsia="it-IT"/>
+        </w:rPr>
+        <w:t xml:space="preserve"> obtaining discounts thanks to good behaviour. If the user enable this option, the system asks for a specific destination and calculate some option for leave the car in a “safe area” plugged into the electric grid. </w:t>
       </w:r>
     </w:p>
     <w:p>
@@ -7623,7 +7739,23 @@
           <w:szCs w:val="24"/>
           <w:lang w:val="en-GB"/>
         </w:rPr>
-        <w:t>Unlock the car in order to use it</w:t>
+        <w:t xml:space="preserve">Unlock the car </w:t>
+      </w:r>
+      <w:proofErr w:type="gramStart"/>
+      <w:r>
+        <w:rPr>
+          <w:szCs w:val="24"/>
+          <w:lang w:val="en-GB"/>
+        </w:rPr>
+        <w:t>in order to</w:t>
+      </w:r>
+      <w:proofErr w:type="gramEnd"/>
+      <w:r>
+        <w:rPr>
+          <w:szCs w:val="24"/>
+          <w:lang w:val="en-GB"/>
+        </w:rPr>
+        <w:t xml:space="preserve"> use it</w:t>
       </w:r>
       <w:r>
         <w:rPr>
@@ -7795,7 +7927,23 @@
           <w:szCs w:val="24"/>
           <w:lang w:val="en-GB"/>
         </w:rPr>
-        <w:t>Plug-in the car in order to get the discount</w:t>
+        <w:t xml:space="preserve">Plug-in the car </w:t>
+      </w:r>
+      <w:proofErr w:type="gramStart"/>
+      <w:r>
+        <w:rPr>
+          <w:szCs w:val="24"/>
+          <w:lang w:val="en-GB"/>
+        </w:rPr>
+        <w:t>in order to</w:t>
+      </w:r>
+      <w:proofErr w:type="gramEnd"/>
+      <w:r>
+        <w:rPr>
+          <w:szCs w:val="24"/>
+          <w:lang w:val="en-GB"/>
+        </w:rPr>
+        <w:t xml:space="preserve"> get the discount</w:t>
       </w:r>
       <w:r>
         <w:rPr>
@@ -8341,27 +8489,43 @@
           <w:rFonts w:eastAsia="Times New Roman"/>
           <w:lang w:val="en-GB" w:eastAsia="it-IT"/>
         </w:rPr>
-        <w:t xml:space="preserve">The system is developed in order to </w:t>
-      </w:r>
+        <w:t xml:space="preserve">The system is developed </w:t>
+      </w:r>
+      <w:proofErr w:type="gramStart"/>
       <w:r>
         <w:rPr>
           <w:rFonts w:eastAsia="Times New Roman"/>
           <w:lang w:val="en-GB" w:eastAsia="it-IT"/>
         </w:rPr>
-        <w:t xml:space="preserve">make the user comfortable with the use of the mobile application, with the exception of the registration, where the user can use also web application, that is more conformable because are requested some personal data, that could be difficult to insert with the </w:t>
-      </w:r>
+        <w:t>in order to</w:t>
+      </w:r>
+      <w:proofErr w:type="gramEnd"/>
       <w:r>
         <w:rPr>
           <w:rFonts w:eastAsia="Times New Roman"/>
           <w:lang w:val="en-GB" w:eastAsia="it-IT"/>
         </w:rPr>
-        <w:t>keyboard</w:t>
+        <w:t xml:space="preserve"> </w:t>
       </w:r>
       <w:r>
         <w:rPr>
           <w:rFonts w:eastAsia="Times New Roman"/>
           <w:lang w:val="en-GB" w:eastAsia="it-IT"/>
         </w:rPr>
+        <w:t xml:space="preserve">make the user comfortable with the use of the mobile application, with the exception of the registration, where the user can use also web application, that is more conformable because are requested some personal data, that could be difficult to insert with the </w:t>
+      </w:r>
+      <w:r>
+        <w:rPr>
+          <w:rFonts w:eastAsia="Times New Roman"/>
+          <w:lang w:val="en-GB" w:eastAsia="it-IT"/>
+        </w:rPr>
+        <w:t>keyboard</w:t>
+      </w:r>
+      <w:r>
+        <w:rPr>
+          <w:rFonts w:eastAsia="Times New Roman"/>
+          <w:lang w:val="en-GB" w:eastAsia="it-IT"/>
+        </w:rPr>
         <w:t xml:space="preserve"> of mobile phones. </w:t>
       </w:r>
     </w:p>
@@ -8395,7 +8559,21 @@
         <w:rPr>
           <w:lang w:val="en-GB"/>
         </w:rPr>
-        <w:t xml:space="preserve">The system must require permission to use GPS position of user’s mobile phone. Also must manage personal sensible data (like personal data on the registration’s database or mobile phone number used for communicated with users) respecting current privacy law. System’s communications or notification must not </w:t>
+        <w:t xml:space="preserve">The system must require permission to use GPS position of user’s mobile phone. </w:t>
+      </w:r>
+      <w:proofErr w:type="gramStart"/>
+      <w:r>
+        <w:rPr>
+          <w:lang w:val="en-GB"/>
+        </w:rPr>
+        <w:t>Also</w:t>
+      </w:r>
+      <w:proofErr w:type="gramEnd"/>
+      <w:r>
+        <w:rPr>
+          <w:lang w:val="en-GB"/>
+        </w:rPr>
+        <w:t xml:space="preserve"> must manage personal sensible data (like personal data on the registration’s database or mobile phone number used for communicated with users) respecting current privacy law. System’s communications or notification must not </w:t>
       </w:r>
       <w:r>
         <w:rPr>
@@ -8500,7 +8678,21 @@
         <w:rPr>
           <w:lang w:val="en-GB"/>
         </w:rPr>
-        <w:t xml:space="preserve">User must use a device with active internet connection, and with a browser that support modern HTML pages, in order to display the registration form in an appropriate way. </w:t>
+        <w:t xml:space="preserve">User must use a device with active internet connection, and with a browser that support modern HTML pages, </w:t>
+      </w:r>
+      <w:proofErr w:type="gramStart"/>
+      <w:r>
+        <w:rPr>
+          <w:lang w:val="en-GB"/>
+        </w:rPr>
+        <w:t>in order to</w:t>
+      </w:r>
+      <w:proofErr w:type="gramEnd"/>
+      <w:r>
+        <w:rPr>
+          <w:lang w:val="en-GB"/>
+        </w:rPr>
+        <w:t xml:space="preserve"> display the registration form in an appropriate way. </w:t>
       </w:r>
     </w:p>
     <w:p>
@@ -8519,7 +8711,21 @@
           <w:lang w:val="en-GB"/>
         </w:rPr>
         <w:lastRenderedPageBreak/>
-        <w:t>Mobile application: in order to use the service with mobile phone application, user have to use a smartphone with some specs:</w:t>
+        <w:t xml:space="preserve">Mobile application: </w:t>
+      </w:r>
+      <w:proofErr w:type="gramStart"/>
+      <w:r>
+        <w:rPr>
+          <w:lang w:val="en-GB"/>
+        </w:rPr>
+        <w:t>in order to</w:t>
+      </w:r>
+      <w:proofErr w:type="gramEnd"/>
+      <w:r>
+        <w:rPr>
+          <w:lang w:val="en-GB"/>
+        </w:rPr>
+        <w:t xml:space="preserve"> use the service with mobile phone application, user have to use a smartphone with some specs:</w:t>
       </w:r>
     </w:p>
     <w:p>
@@ -8660,7 +8866,21 @@
         <w:rPr>
           <w:lang w:val="en-GB"/>
         </w:rPr>
-        <w:t>The system must display available cars in a certain area in a reasonable time, in order to allow user to decide what car pick up without losing time.</w:t>
+        <w:t xml:space="preserve">The system must display available cars in a certain area in a reasonable time, </w:t>
+      </w:r>
+      <w:proofErr w:type="gramStart"/>
+      <w:r>
+        <w:rPr>
+          <w:lang w:val="en-GB"/>
+        </w:rPr>
+        <w:t>in order to</w:t>
+      </w:r>
+      <w:proofErr w:type="gramEnd"/>
+      <w:r>
+        <w:rPr>
+          <w:lang w:val="en-GB"/>
+        </w:rPr>
+        <w:t xml:space="preserve"> allow user to decide what car pick up without losing time.</w:t>
       </w:r>
     </w:p>
     <w:p>
@@ -8849,7 +9069,21 @@
         <w:rPr>
           <w:lang w:val="en-GB"/>
         </w:rPr>
-        <w:t xml:space="preserve">e’d want to adopt this system to count the number of people in the car. The knowledge of this amount it’s important because system applies some discount even according to the number of passenger in the car. No one wants cameras staring at us, yet the truth is that making those counts can yield useful insights for society. At least that’s what </w:t>
+        <w:t xml:space="preserve">e’d want to adopt this system to count the number of people in the car. The knowledge of this amount it’s important because system applies some discount even </w:t>
+      </w:r>
+      <w:proofErr w:type="gramStart"/>
+      <w:r>
+        <w:rPr>
+          <w:lang w:val="en-GB"/>
+        </w:rPr>
+        <w:t>according to</w:t>
+      </w:r>
+      <w:proofErr w:type="gramEnd"/>
+      <w:r>
+        <w:rPr>
+          <w:lang w:val="en-GB"/>
+        </w:rPr>
+        <w:t xml:space="preserve"> the number of passenger in the car. No one wants cameras staring at us, yet the truth is that making those counts can yield useful insights for society. At least that’s what </w:t>
       </w:r>
       <w:proofErr w:type="spellStart"/>
       <w:r>
@@ -8877,6 +9111,9 @@
         <w:fldChar w:fldCharType="begin"/>
       </w:r>
       <w:r>
+        <w:rPr>
+          <w:lang w:val="en-GB"/>
+        </w:rPr>
         <w:instrText xml:space="preserve"> HYPERLINK "https://www.placemeter.com/" \t "_blank" </w:instrText>
       </w:r>
       <w:r>
@@ -9055,6 +9292,7 @@
         </w:rPr>
         <w:t xml:space="preserve">Guests can subscribe to the system via mobile or web application. In both </w:t>
       </w:r>
+      <w:proofErr w:type="gramStart"/>
       <w:r>
         <w:rPr>
           <w:rFonts w:eastAsia="Times New Roman"/>
@@ -9062,6 +9300,7 @@
         </w:rPr>
         <w:t>cases</w:t>
       </w:r>
+      <w:proofErr w:type="gramEnd"/>
       <w:r>
         <w:rPr>
           <w:rFonts w:eastAsia="Times New Roman"/>
@@ -9366,7 +9605,21 @@
               <w:rPr>
                 <w:lang w:val="en-GB"/>
               </w:rPr>
-              <w:t xml:space="preserve">The guest fills in the form where he has to write: </w:t>
+              <w:t xml:space="preserve">The guest fills in the form where he </w:t>
+            </w:r>
+            <w:proofErr w:type="gramStart"/>
+            <w:r>
+              <w:rPr>
+                <w:lang w:val="en-GB"/>
+              </w:rPr>
+              <w:t>has to</w:t>
+            </w:r>
+            <w:proofErr w:type="gramEnd"/>
+            <w:r>
+              <w:rPr>
+                <w:lang w:val="en-GB"/>
+              </w:rPr>
+              <w:t xml:space="preserve"> write: </w:t>
             </w:r>
           </w:p>
           <w:p>
@@ -9759,7 +10012,21 @@
               <w:rPr>
                 <w:lang w:val="en-GB"/>
               </w:rPr>
-              <w:t>he guest accept the conditions of the system;</w:t>
+              <w:t xml:space="preserve">he guest </w:t>
+            </w:r>
+            <w:proofErr w:type="gramStart"/>
+            <w:r>
+              <w:rPr>
+                <w:lang w:val="en-GB"/>
+              </w:rPr>
+              <w:t>accept</w:t>
+            </w:r>
+            <w:proofErr w:type="gramEnd"/>
+            <w:r>
+              <w:rPr>
+                <w:lang w:val="en-GB"/>
+              </w:rPr>
+              <w:t xml:space="preserve"> the conditions of the system;</w:t>
             </w:r>
           </w:p>
           <w:p>
@@ -9803,7 +10070,21 @@
               <w:rPr>
                 <w:lang w:val="en-GB"/>
               </w:rPr>
-              <w:t>The system send an email to the user and a message on the mobile phone with two code in order to check the validity;</w:t>
+              <w:t xml:space="preserve">The system send an email to the user and a message on the mobile phone with two code </w:t>
+            </w:r>
+            <w:proofErr w:type="gramStart"/>
+            <w:r>
+              <w:rPr>
+                <w:lang w:val="en-GB"/>
+              </w:rPr>
+              <w:t>in order to</w:t>
+            </w:r>
+            <w:proofErr w:type="gramEnd"/>
+            <w:r>
+              <w:rPr>
+                <w:lang w:val="en-GB"/>
+              </w:rPr>
+              <w:t xml:space="preserve"> check the validity;</w:t>
             </w:r>
           </w:p>
           <w:p>
@@ -9976,7 +10257,21 @@
               <w:rPr>
                 <w:lang w:val="en-GB"/>
               </w:rPr>
-              <w:t>Another possibility of failure happen if the user doesn’t accept the conditions provided by the system. There</w:t>
+              <w:t xml:space="preserve">Another possibility of failure </w:t>
+            </w:r>
+            <w:proofErr w:type="gramStart"/>
+            <w:r>
+              <w:rPr>
+                <w:lang w:val="en-GB"/>
+              </w:rPr>
+              <w:t>happen</w:t>
+            </w:r>
+            <w:proofErr w:type="gramEnd"/>
+            <w:r>
+              <w:rPr>
+                <w:lang w:val="en-GB"/>
+              </w:rPr>
+              <w:t xml:space="preserve"> if the user doesn’t accept the conditions provided by the system. There</w:t>
             </w:r>
             <w:r>
               <w:rPr>
@@ -10138,7 +10433,21 @@
         <w:rPr>
           <w:lang w:val="en-GB"/>
         </w:rPr>
-        <w:t xml:space="preserve"> logged in the system in order to use the functionalities of the application</w:t>
+        <w:t xml:space="preserve"> logged in the system </w:t>
+      </w:r>
+      <w:proofErr w:type="gramStart"/>
+      <w:r>
+        <w:rPr>
+          <w:lang w:val="en-GB"/>
+        </w:rPr>
+        <w:t>in order to</w:t>
+      </w:r>
+      <w:proofErr w:type="gramEnd"/>
+      <w:r>
+        <w:rPr>
+          <w:lang w:val="en-GB"/>
+        </w:rPr>
+        <w:t xml:space="preserve"> use the functionalities of the application</w:t>
       </w:r>
       <w:r>
         <w:rPr>
@@ -10156,7 +10465,21 @@
         <w:rPr>
           <w:lang w:val="en-GB"/>
         </w:rPr>
-        <w:t xml:space="preserve">process users must </w:t>
+        <w:t xml:space="preserve">process </w:t>
+      </w:r>
+      <w:proofErr w:type="gramStart"/>
+      <w:r>
+        <w:rPr>
+          <w:lang w:val="en-GB"/>
+        </w:rPr>
+        <w:t>users</w:t>
+      </w:r>
+      <w:proofErr w:type="gramEnd"/>
+      <w:r>
+        <w:rPr>
+          <w:lang w:val="en-GB"/>
+        </w:rPr>
+        <w:t xml:space="preserve"> must </w:t>
       </w:r>
       <w:r>
         <w:rPr>
@@ -10458,7 +10781,21 @@
               <w:rPr>
                 <w:lang w:val="en-GB"/>
               </w:rPr>
-              <w:t>The user tick the option in order to be logged even if he exit from the application.</w:t>
+              <w:t xml:space="preserve">The user tick the option </w:t>
+            </w:r>
+            <w:proofErr w:type="gramStart"/>
+            <w:r>
+              <w:rPr>
+                <w:lang w:val="en-GB"/>
+              </w:rPr>
+              <w:t>in order to</w:t>
+            </w:r>
+            <w:proofErr w:type="gramEnd"/>
+            <w:r>
+              <w:rPr>
+                <w:lang w:val="en-GB"/>
+              </w:rPr>
+              <w:t xml:space="preserve"> be logged even if he exit from the application.</w:t>
             </w:r>
           </w:p>
           <w:p>
@@ -11005,7 +11342,21 @@
               <w:rPr>
                 <w:lang w:val="en-GB"/>
               </w:rPr>
-              <w:t>The user submit the modifications</w:t>
+              <w:t xml:space="preserve">The user </w:t>
+            </w:r>
+            <w:proofErr w:type="gramStart"/>
+            <w:r>
+              <w:rPr>
+                <w:lang w:val="en-GB"/>
+              </w:rPr>
+              <w:t>submit</w:t>
+            </w:r>
+            <w:proofErr w:type="gramEnd"/>
+            <w:r>
+              <w:rPr>
+                <w:lang w:val="en-GB"/>
+              </w:rPr>
+              <w:t xml:space="preserve"> the modifications</w:t>
             </w:r>
           </w:p>
           <w:p>
@@ -11167,7 +11518,21 @@
         <w:rPr>
           <w:lang w:val="en-GB"/>
         </w:rPr>
-        <w:t xml:space="preserve">When a user runs the application, he should be able to navigate the map in order to find the best alternatives for his/her choice. He should be able to set his current position with GPS or insert one manually. Map should allow user to zoom in and out to make the research easier and faster. </w:t>
+        <w:t xml:space="preserve">When a user runs the application, he should be able to navigate the map </w:t>
+      </w:r>
+      <w:proofErr w:type="gramStart"/>
+      <w:r>
+        <w:rPr>
+          <w:lang w:val="en-GB"/>
+        </w:rPr>
+        <w:t>in order to</w:t>
+      </w:r>
+      <w:proofErr w:type="gramEnd"/>
+      <w:r>
+        <w:rPr>
+          <w:lang w:val="en-GB"/>
+        </w:rPr>
+        <w:t xml:space="preserve"> find the best alternatives for his/her choice. He should be able to set his current position with GPS or insert one manually. Map should allow user to zoom in and out to make the research easier and faster. </w:t>
       </w:r>
     </w:p>
     <w:p>
@@ -11495,7 +11860,21 @@
               <w:rPr>
                 <w:lang w:val="en-GB"/>
               </w:rPr>
-              <w:t>User selects the car he/she would like to reserve, so he/she is redirected to reservation  page.</w:t>
+              <w:t xml:space="preserve">User selects the car he/she would like to reserve, so he/she is redirected to </w:t>
+            </w:r>
+            <w:proofErr w:type="gramStart"/>
+            <w:r>
+              <w:rPr>
+                <w:lang w:val="en-GB"/>
+              </w:rPr>
+              <w:t>reservation  page</w:t>
+            </w:r>
+            <w:proofErr w:type="gramEnd"/>
+            <w:r>
+              <w:rPr>
+                <w:lang w:val="en-GB"/>
+              </w:rPr>
+              <w:t>.</w:t>
             </w:r>
           </w:p>
         </w:tc>
@@ -12960,7 +13339,21 @@
               <w:rPr>
                 <w:lang w:val="en-GB"/>
               </w:rPr>
-              <w:t>User is not sufficiently near the car. In that situation the system can’t detect user closeness and unlock the car.</w:t>
+              <w:t xml:space="preserve">User is not sufficiently near the car. In that </w:t>
+            </w:r>
+            <w:proofErr w:type="gramStart"/>
+            <w:r>
+              <w:rPr>
+                <w:lang w:val="en-GB"/>
+              </w:rPr>
+              <w:t>situation</w:t>
+            </w:r>
+            <w:proofErr w:type="gramEnd"/>
+            <w:r>
+              <w:rPr>
+                <w:lang w:val="en-GB"/>
+              </w:rPr>
+              <w:t xml:space="preserve"> the system can’t detect user closeness and unlock the car.</w:t>
             </w:r>
           </w:p>
         </w:tc>
@@ -13536,7 +13929,21 @@
               <w:rPr>
                 <w:lang w:val="en-GB"/>
               </w:rPr>
-              <w:t>User have to picked up a car and started the rent</w:t>
+              <w:t xml:space="preserve">User </w:t>
+            </w:r>
+            <w:proofErr w:type="gramStart"/>
+            <w:r>
+              <w:rPr>
+                <w:lang w:val="en-GB"/>
+              </w:rPr>
+              <w:t>have to</w:t>
+            </w:r>
+            <w:proofErr w:type="gramEnd"/>
+            <w:r>
+              <w:rPr>
+                <w:lang w:val="en-GB"/>
+              </w:rPr>
+              <w:t xml:space="preserve"> picked up a car and started the rent</w:t>
             </w:r>
           </w:p>
         </w:tc>
@@ -13833,7 +14240,21 @@
         <w:rPr>
           <w:lang w:val="en-GB"/>
         </w:rPr>
-        <w:t>can input his final destination and the system provides information about the station where to leave the car to get a discount.</w:t>
+        <w:t xml:space="preserve">can input his </w:t>
+      </w:r>
+      <w:proofErr w:type="gramStart"/>
+      <w:r>
+        <w:rPr>
+          <w:lang w:val="en-GB"/>
+        </w:rPr>
+        <w:t>final destination</w:t>
+      </w:r>
+      <w:proofErr w:type="gramEnd"/>
+      <w:r>
+        <w:rPr>
+          <w:lang w:val="en-GB"/>
+        </w:rPr>
+        <w:t xml:space="preserve"> and the system provides information about the station where to leave the car to get a discount.</w:t>
       </w:r>
     </w:p>
     <w:p>
@@ -14115,8 +14536,16 @@
               <w:rPr>
                 <w:lang w:val="en-GB"/>
               </w:rPr>
-              <w:t xml:space="preserve"> for a final destination</w:t>
-            </w:r>
+              <w:t xml:space="preserve"> for a </w:t>
+            </w:r>
+            <w:proofErr w:type="gramStart"/>
+            <w:r>
+              <w:rPr>
+                <w:lang w:val="en-GB"/>
+              </w:rPr>
+              <w:t>final destination</w:t>
+            </w:r>
+            <w:proofErr w:type="gramEnd"/>
           </w:p>
           <w:p>
             <w:pPr>
@@ -14134,7 +14563,21 @@
               <w:rPr>
                 <w:lang w:val="en-GB"/>
               </w:rPr>
-              <w:t>The system display advice in order to leave the car in a safe area where plug are available</w:t>
+              <w:t xml:space="preserve">The system display advice in order to leave the car in a safe area where plug </w:t>
+            </w:r>
+            <w:proofErr w:type="gramStart"/>
+            <w:r>
+              <w:rPr>
+                <w:lang w:val="en-GB"/>
+              </w:rPr>
+              <w:t>are</w:t>
+            </w:r>
+            <w:proofErr w:type="gramEnd"/>
+            <w:r>
+              <w:rPr>
+                <w:lang w:val="en-GB"/>
+              </w:rPr>
+              <w:t xml:space="preserve"> available</w:t>
             </w:r>
           </w:p>
         </w:tc>
@@ -14237,7 +14680,21 @@
               <w:rPr>
                 <w:lang w:val="en-GB"/>
               </w:rPr>
-              <w:t xml:space="preserve">The final destination is far away from station where to leave the car. </w:t>
+              <w:t xml:space="preserve">The </w:t>
+            </w:r>
+            <w:proofErr w:type="gramStart"/>
+            <w:r>
+              <w:rPr>
+                <w:lang w:val="en-GB"/>
+              </w:rPr>
+              <w:t>final destination</w:t>
+            </w:r>
+            <w:proofErr w:type="gramEnd"/>
+            <w:r>
+              <w:rPr>
+                <w:lang w:val="en-GB"/>
+              </w:rPr>
+              <w:t xml:space="preserve"> is far away from station where to leave the car. </w:t>
             </w:r>
           </w:p>
         </w:tc>
@@ -14436,7 +14893,15 @@
       <w:bookmarkStart w:id="42" w:name="_Toc465930269"/>
       <w:r>
         <w:lastRenderedPageBreak/>
-        <w:t xml:space="preserve">Plug-in the car in order to get the </w:t>
+        <w:t xml:space="preserve">Plug-in the car </w:t>
+      </w:r>
+      <w:proofErr w:type="gramStart"/>
+      <w:r>
+        <w:t>in order to</w:t>
+      </w:r>
+      <w:proofErr w:type="gramEnd"/>
+      <w:r>
+        <w:t xml:space="preserve"> get the </w:t>
       </w:r>
       <w:r>
         <w:t>discount</w:t>
@@ -14453,7 +14918,21 @@
         <w:rPr>
           <w:lang w:val="en-GB"/>
         </w:rPr>
-        <w:t xml:space="preserve">At the end of the travel, the user has some possibility to conclude his rent: he can reach a safe area, where it’s possible to plug-in the car and get a discount on the service thanks to good environmental behaviour, or alternatively he can interrupt the services without any precaution. The system give some advice to the driver, in order to increase the possibility that the cars are parked in a safe area and plugged in. This method can </w:t>
+        <w:t xml:space="preserve">At the end of the travel, the user has some possibility to conclude his rent: he can reach a safe area, where it’s possible to plug-in the car and get a discount on the service thanks to good environmental behaviour, or alternatively he can interrupt the services without any precaution. The system give some advice to the driver, </w:t>
+      </w:r>
+      <w:proofErr w:type="gramStart"/>
+      <w:r>
+        <w:rPr>
+          <w:lang w:val="en-GB"/>
+        </w:rPr>
+        <w:t>in order to</w:t>
+      </w:r>
+      <w:proofErr w:type="gramEnd"/>
+      <w:r>
+        <w:rPr>
+          <w:lang w:val="en-GB"/>
+        </w:rPr>
+        <w:t xml:space="preserve"> increase the possibility that the cars are parked in a safe area and plugged in. This method can </w:t>
       </w:r>
       <w:r>
         <w:rPr>
@@ -14657,7 +15136,21 @@
               <w:rPr>
                 <w:lang w:val="en-GB"/>
               </w:rPr>
-              <w:t xml:space="preserve"> “stop” button on car’s display in order to communicate to the system that the rent is finished. </w:t>
+              <w:t xml:space="preserve"> “stop” button on car’s display </w:t>
+            </w:r>
+            <w:proofErr w:type="gramStart"/>
+            <w:r>
+              <w:rPr>
+                <w:lang w:val="en-GB"/>
+              </w:rPr>
+              <w:t>in order to</w:t>
+            </w:r>
+            <w:proofErr w:type="gramEnd"/>
+            <w:r>
+              <w:rPr>
+                <w:lang w:val="en-GB"/>
+              </w:rPr>
+              <w:t xml:space="preserve"> communicate to the system that the rent is finished. </w:t>
             </w:r>
           </w:p>
         </w:tc>
@@ -14764,7 +15257,21 @@
               <w:rPr>
                 <w:lang w:val="en-GB"/>
               </w:rPr>
-              <w:t>The system recognise that the rent is stopped and the car is plugged in so it apply a certain discount to the user</w:t>
+              <w:t xml:space="preserve">The system recognise that the rent is stopped and the car is plugged in so it </w:t>
+            </w:r>
+            <w:proofErr w:type="gramStart"/>
+            <w:r>
+              <w:rPr>
+                <w:lang w:val="en-GB"/>
+              </w:rPr>
+              <w:t>apply</w:t>
+            </w:r>
+            <w:proofErr w:type="gramEnd"/>
+            <w:r>
+              <w:rPr>
+                <w:lang w:val="en-GB"/>
+              </w:rPr>
+              <w:t xml:space="preserve"> a certain discount to the user</w:t>
             </w:r>
           </w:p>
         </w:tc>
@@ -14887,7 +15394,21 @@
         <w:rPr>
           <w:lang w:val="en-GB"/>
         </w:rPr>
-        <w:t xml:space="preserve">he stop button in order to </w:t>
+        <w:t xml:space="preserve">he stop button </w:t>
+      </w:r>
+      <w:proofErr w:type="gramStart"/>
+      <w:r>
+        <w:rPr>
+          <w:lang w:val="en-GB"/>
+        </w:rPr>
+        <w:t>in order to</w:t>
+      </w:r>
+      <w:proofErr w:type="gramEnd"/>
+      <w:r>
+        <w:rPr>
+          <w:lang w:val="en-GB"/>
+        </w:rPr>
+        <w:t xml:space="preserve"> </w:t>
       </w:r>
       <w:r>
         <w:rPr>
@@ -15089,7 +15610,21 @@
               <w:rPr>
                 <w:lang w:val="en-GB"/>
               </w:rPr>
-              <w:t>During the trip with the car, user can press the stop button in order to stop the trip;</w:t>
+              <w:t xml:space="preserve">During the trip with the car, user can press the stop button </w:t>
+            </w:r>
+            <w:proofErr w:type="gramStart"/>
+            <w:r>
+              <w:rPr>
+                <w:lang w:val="en-GB"/>
+              </w:rPr>
+              <w:t>in order to</w:t>
+            </w:r>
+            <w:proofErr w:type="gramEnd"/>
+            <w:r>
+              <w:rPr>
+                <w:lang w:val="en-GB"/>
+              </w:rPr>
+              <w:t xml:space="preserve"> stop the trip;</w:t>
             </w:r>
           </w:p>
           <w:p>
@@ -15244,7 +15779,21 @@
         <w:rPr>
           <w:lang w:val="en-GB"/>
         </w:rPr>
-        <w:t>The user, after reviewing the trip information, if there is possibility can plug the car in order to get another discount. Although this possibility the user after the trip review must conclude the rent with the related button and exit the car so he can finaliz</w:t>
+        <w:t xml:space="preserve">The user, after reviewing the trip information, if there is possibility can plug the car </w:t>
+      </w:r>
+      <w:proofErr w:type="gramStart"/>
+      <w:r>
+        <w:rPr>
+          <w:lang w:val="en-GB"/>
+        </w:rPr>
+        <w:t>in order to</w:t>
+      </w:r>
+      <w:proofErr w:type="gramEnd"/>
+      <w:r>
+        <w:rPr>
+          <w:lang w:val="en-GB"/>
+        </w:rPr>
+        <w:t xml:space="preserve"> get another discount. Although this possibility the user after the trip review must conclude the rent with the related button and exit the car so he can finaliz</w:t>
       </w:r>
       <w:r>
         <w:rPr>
@@ -15458,7 +16007,21 @@
               <w:rPr>
                 <w:lang w:val="en-GB"/>
               </w:rPr>
-              <w:t>The user conclude the rent with the related button in order to pay for the trip and exit the car.</w:t>
+              <w:t xml:space="preserve">The user </w:t>
+            </w:r>
+            <w:proofErr w:type="gramStart"/>
+            <w:r>
+              <w:rPr>
+                <w:lang w:val="en-GB"/>
+              </w:rPr>
+              <w:t>conclude</w:t>
+            </w:r>
+            <w:proofErr w:type="gramEnd"/>
+            <w:r>
+              <w:rPr>
+                <w:lang w:val="en-GB"/>
+              </w:rPr>
+              <w:t xml:space="preserve"> the rent with the related button in order to pay for the trip and exit the car.</w:t>
             </w:r>
           </w:p>
         </w:tc>
@@ -15528,7 +16091,21 @@
               <w:rPr>
                 <w:lang w:val="en-GB"/>
               </w:rPr>
-              <w:t>user, and the car associated to that user becomes free again. So it can be rented by other users of the system.</w:t>
+              <w:t xml:space="preserve">user, and the car associated to that user becomes free again. </w:t>
+            </w:r>
+            <w:proofErr w:type="gramStart"/>
+            <w:r>
+              <w:rPr>
+                <w:lang w:val="en-GB"/>
+              </w:rPr>
+              <w:t>So</w:t>
+            </w:r>
+            <w:proofErr w:type="gramEnd"/>
+            <w:r>
+              <w:rPr>
+                <w:lang w:val="en-GB"/>
+              </w:rPr>
+              <w:t xml:space="preserve"> it can be rented by other users of the system.</w:t>
             </w:r>
           </w:p>
         </w:tc>
@@ -15693,7 +16270,21 @@
         <w:rPr>
           <w:lang w:val="en-GB"/>
         </w:rPr>
-        <w:t xml:space="preserve">too. So he wants to find an easy and cheap way to reach his preferred bars and pubs. He finds out </w:t>
+        <w:t xml:space="preserve">too. </w:t>
+      </w:r>
+      <w:proofErr w:type="gramStart"/>
+      <w:r>
+        <w:rPr>
+          <w:lang w:val="en-GB"/>
+        </w:rPr>
+        <w:t>So</w:t>
+      </w:r>
+      <w:proofErr w:type="gramEnd"/>
+      <w:r>
+        <w:rPr>
+          <w:lang w:val="en-GB"/>
+        </w:rPr>
+        <w:t xml:space="preserve"> he wants to find an easy and cheap way to reach his preferred bars and pubs. He finds out </w:t>
       </w:r>
       <w:proofErr w:type="spellStart"/>
       <w:r>
@@ -15802,11 +16393,19 @@
         </w:rPr>
         <w:t xml:space="preserve"> are two passengers on the car, </w:t>
       </w:r>
-      <w:r>
-        <w:rPr>
-          <w:lang w:val="en-GB"/>
-        </w:rPr>
-        <w:t xml:space="preserve">according to </w:t>
+      <w:proofErr w:type="gramStart"/>
+      <w:r>
+        <w:rPr>
+          <w:lang w:val="en-GB"/>
+        </w:rPr>
+        <w:t>according to</w:t>
+      </w:r>
+      <w:proofErr w:type="gramEnd"/>
+      <w:r>
+        <w:rPr>
+          <w:lang w:val="en-GB"/>
+        </w:rPr>
+        <w:t xml:space="preserve"> </w:t>
       </w:r>
       <w:proofErr w:type="spellStart"/>
       <w:r>
@@ -15826,7 +16425,13 @@
         <w:rPr>
           <w:lang w:val="en-GB"/>
         </w:rPr>
-        <w:t xml:space="preserve">  policy which encourages picking up friends</w:t>
+        <w:t xml:space="preserve"> </w:t>
+      </w:r>
+      <w:r>
+        <w:rPr>
+          <w:lang w:val="en-GB"/>
+        </w:rPr>
+        <w:t>policy which encourages picking up friends</w:t>
       </w:r>
       <w:r>
         <w:rPr>
@@ -15921,7 +16526,21 @@
         <w:rPr>
           <w:lang w:val="en-GB"/>
         </w:rPr>
-        <w:t xml:space="preserve"> mobile application: they can easily find one available car near their house. So they start getting dressed and preparing stuff for the visit, when sudde</w:t>
+        <w:t xml:space="preserve"> mobile application: they can easily find one available car near their house. </w:t>
+      </w:r>
+      <w:proofErr w:type="gramStart"/>
+      <w:r>
+        <w:rPr>
+          <w:lang w:val="en-GB"/>
+        </w:rPr>
+        <w:t>So</w:t>
+      </w:r>
+      <w:proofErr w:type="gramEnd"/>
+      <w:r>
+        <w:rPr>
+          <w:lang w:val="en-GB"/>
+        </w:rPr>
+        <w:t xml:space="preserve"> they start getting dressed and preparing stuff for the visit, when sudde</w:t>
       </w:r>
       <w:r>
         <w:rPr>
@@ -15929,147 +16548,205 @@
         </w:rPr>
         <w:t>nly it starts raining with strong wind. This is a bad news for the guys who can’t go out anymore: they can however decline their reservation for the car, since it lasts for one hour.</w:t>
       </w:r>
-      <w:bookmarkStart w:id="49" w:name="_GoBack"/>
+    </w:p>
+    <w:p>
+      <w:r>
+        <w:t>Gian prenota una macchina per andare in centro, ma poi inizia a piovere e decide di non andare e cancella la prenotazione</w:t>
+      </w:r>
+    </w:p>
+    <w:p>
+      <w:pPr>
+        <w:pStyle w:val="Titolo3"/>
+      </w:pPr>
+      <w:bookmarkStart w:id="49" w:name="_Toc465930276"/>
+      <w:r>
+        <w:t>Scenario 4</w:t>
+      </w:r>
       <w:bookmarkEnd w:id="49"/>
     </w:p>
     <w:p>
       <w:r>
-        <w:t>Gian prenota una macchina per andare in centro, ma poi inizia a piovere e decide di non andare e cancella la prenotazione</w:t>
+        <w:t xml:space="preserve">Gian è uno studente che non ha molti soldi quindi preferisce attivare </w:t>
+      </w:r>
+      <w:proofErr w:type="gramStart"/>
+      <w:r>
+        <w:t>la money</w:t>
+      </w:r>
+      <w:proofErr w:type="gramEnd"/>
+      <w:r>
+        <w:t xml:space="preserve"> </w:t>
+      </w:r>
+      <w:proofErr w:type="spellStart"/>
+      <w:r>
+        <w:t>saving</w:t>
+      </w:r>
+      <w:proofErr w:type="spellEnd"/>
+      <w:r>
+        <w:t xml:space="preserve"> option per avere uno sconto per andare a fare la spesa</w:t>
       </w:r>
     </w:p>
     <w:p>
       <w:pPr>
         <w:pStyle w:val="Titolo3"/>
       </w:pPr>
-      <w:bookmarkStart w:id="50" w:name="_Toc465930276"/>
-      <w:r>
-        <w:t>Scenario 4</w:t>
-      </w:r>
-      <w:bookmarkEnd w:id="50"/>
-    </w:p>
-    <w:p>
-      <w:r>
-        <w:t xml:space="preserve">Gian è uno studente che non ha molti soldi quindi preferisce attivare la money </w:t>
-      </w:r>
-      <w:proofErr w:type="spellStart"/>
-      <w:r>
-        <w:t>saving</w:t>
-      </w:r>
-      <w:proofErr w:type="spellEnd"/>
-      <w:r>
-        <w:t xml:space="preserve"> option per avere uno sconto per andare a fare la spesa</w:t>
-      </w:r>
-    </w:p>
-    <w:p>
-      <w:pPr>
-        <w:pStyle w:val="Titolo3"/>
-      </w:pPr>
-      <w:bookmarkStart w:id="51" w:name="_Toc465930277"/>
+      <w:bookmarkStart w:id="50" w:name="_Toc465930277"/>
       <w:r>
         <w:lastRenderedPageBreak/>
         <w:t>Scenario 5</w:t>
       </w:r>
+      <w:bookmarkEnd w:id="50"/>
+    </w:p>
+    <w:p>
+      <w:r>
+        <w:t xml:space="preserve">France vuole andare a fare serata con </w:t>
+      </w:r>
+      <w:proofErr w:type="spellStart"/>
+      <w:r>
+        <w:t>gian</w:t>
+      </w:r>
+      <w:proofErr w:type="spellEnd"/>
+      <w:r>
+        <w:t xml:space="preserve"> e altri due amici e decidono di utilizzare il servizio in quanto se sono più di 3 persone riceveranno uno sconto e spenderanno meno di un servizio concorrente</w:t>
+      </w:r>
+    </w:p>
+    <w:p>
+      <w:pPr>
+        <w:pStyle w:val="Titolo3"/>
+      </w:pPr>
+      <w:bookmarkStart w:id="51" w:name="_Toc465930278"/>
+      <w:r>
+        <w:t>Scenario 6</w:t>
+      </w:r>
       <w:bookmarkEnd w:id="51"/>
     </w:p>
     <w:p>
-      <w:r>
-        <w:t xml:space="preserve">France vuole andare a fare serata con </w:t>
-      </w:r>
-      <w:proofErr w:type="spellStart"/>
-      <w:r>
-        <w:t>gian</w:t>
-      </w:r>
-      <w:proofErr w:type="spellEnd"/>
-      <w:r>
-        <w:t xml:space="preserve"> e altri due amici e decidono di utilizzare il servizio in quanto se sono più di 3 persone riceveranno uno sconto e spenderanno meno di un servizio concorrente</w:t>
-      </w:r>
-    </w:p>
-    <w:p>
       <w:pPr>
         <w:pStyle w:val="Titolo3"/>
       </w:pPr>
-      <w:bookmarkStart w:id="52" w:name="_Toc465930278"/>
-      <w:r>
-        <w:t>Scenario 6</w:t>
+      <w:bookmarkStart w:id="52" w:name="_Toc465930279"/>
+      <w:r>
+        <w:t>Scenario 7</w:t>
       </w:r>
       <w:bookmarkEnd w:id="52"/>
     </w:p>
     <w:p>
       <w:pPr>
+        <w:pStyle w:val="Titolo2"/>
+      </w:pPr>
+      <w:bookmarkStart w:id="53" w:name="_Toc465930280"/>
+      <w:r>
+        <w:t xml:space="preserve">Class </w:t>
+      </w:r>
+      <w:r>
+        <w:t>Diagram</w:t>
+      </w:r>
+      <w:bookmarkEnd w:id="53"/>
+    </w:p>
+    <w:p>
+      <w:pPr>
+        <w:pStyle w:val="Titolo2"/>
+      </w:pPr>
+      <w:bookmarkStart w:id="54" w:name="_Toc465930281"/>
+      <w:r>
+        <w:t>Sequence Diagram</w:t>
+      </w:r>
+      <w:r>
+        <w:t>s</w:t>
+      </w:r>
+      <w:bookmarkEnd w:id="54"/>
+    </w:p>
+    <w:p>
+      <w:pPr>
+        <w:pStyle w:val="Titolo2"/>
+      </w:pPr>
+      <w:bookmarkStart w:id="55" w:name="_Toc465930282"/>
+      <w:r>
+        <w:t>Activity D</w:t>
+      </w:r>
+      <w:r>
+        <w:t>iagrams</w:t>
+      </w:r>
+      <w:bookmarkEnd w:id="55"/>
+    </w:p>
+    <w:p>
+      <w:pPr>
+        <w:pStyle w:val="Titolo2"/>
+      </w:pPr>
+      <w:bookmarkStart w:id="56" w:name="_Toc465930283"/>
+      <w:r>
+        <w:t>State Diagrams</w:t>
+      </w:r>
+      <w:bookmarkEnd w:id="56"/>
+    </w:p>
+    <w:p>
+      <w:pPr>
+        <w:pStyle w:val="Titolo2"/>
+      </w:pPr>
+      <w:bookmarkStart w:id="57" w:name="_Toc465930284"/>
+      <w:r>
+        <w:t>Software System Requirements</w:t>
+      </w:r>
+      <w:bookmarkEnd w:id="57"/>
+    </w:p>
+    <w:p>
+      <w:pPr>
         <w:pStyle w:val="Titolo3"/>
       </w:pPr>
-      <w:bookmarkStart w:id="53" w:name="_Toc465930279"/>
-      <w:r>
-        <w:t>Scenario 7</w:t>
-      </w:r>
-      <w:bookmarkEnd w:id="53"/>
-    </w:p>
-    <w:p>
-      <w:pPr>
-        <w:pStyle w:val="Titolo2"/>
-      </w:pPr>
-      <w:bookmarkStart w:id="54" w:name="_Toc465930280"/>
-      <w:r>
-        <w:t xml:space="preserve">Class </w:t>
-      </w:r>
-      <w:r>
-        <w:t>Diagram</w:t>
-      </w:r>
-      <w:bookmarkEnd w:id="54"/>
-    </w:p>
-    <w:p>
-      <w:pPr>
-        <w:pStyle w:val="Titolo2"/>
-      </w:pPr>
-      <w:bookmarkStart w:id="55" w:name="_Toc465930281"/>
-      <w:r>
-        <w:t>Sequence Diagram</w:t>
-      </w:r>
-      <w:r>
-        <w:t>s</w:t>
-      </w:r>
-      <w:bookmarkEnd w:id="55"/>
-    </w:p>
-    <w:p>
-      <w:pPr>
-        <w:pStyle w:val="Titolo2"/>
-      </w:pPr>
-      <w:bookmarkStart w:id="56" w:name="_Toc465930282"/>
-      <w:r>
-        <w:t>Activity D</w:t>
-      </w:r>
-      <w:r>
-        <w:t>iagrams</w:t>
-      </w:r>
-      <w:bookmarkEnd w:id="56"/>
-    </w:p>
-    <w:p>
-      <w:pPr>
-        <w:pStyle w:val="Titolo2"/>
-      </w:pPr>
-      <w:bookmarkStart w:id="57" w:name="_Toc465930283"/>
-      <w:r>
-        <w:t>State Diagrams</w:t>
-      </w:r>
-      <w:bookmarkEnd w:id="57"/>
-    </w:p>
-    <w:p>
-      <w:pPr>
-        <w:pStyle w:val="Titolo2"/>
-      </w:pPr>
-      <w:bookmarkStart w:id="58" w:name="_Toc465930284"/>
-      <w:r>
-        <w:t>Software System Requirements</w:t>
+      <w:bookmarkStart w:id="58" w:name="_Toc465930285"/>
+      <w:r>
+        <w:t>Availability</w:t>
       </w:r>
       <w:bookmarkEnd w:id="58"/>
     </w:p>
     <w:p>
       <w:pPr>
+        <w:rPr>
+          <w:lang w:val="en-GB"/>
+        </w:rPr>
+      </w:pPr>
+      <w:r>
+        <w:rPr>
+          <w:lang w:val="en-GB"/>
+        </w:rPr>
+        <w:t xml:space="preserve">To guarantee the maximum profit by the service, the system must be available 24 hours per day and 7 day per week. The system </w:t>
+      </w:r>
+      <w:r>
+        <w:rPr>
+          <w:lang w:val="en-GB"/>
+        </w:rPr>
+        <w:t>insures</w:t>
+      </w:r>
+      <w:r>
+        <w:rPr>
+          <w:lang w:val="en-GB"/>
+        </w:rPr>
+        <w:t xml:space="preserve"> a minimum availability of 97%. 3% of time is removed away from availability </w:t>
+      </w:r>
+      <w:proofErr w:type="gramStart"/>
+      <w:r>
+        <w:rPr>
+          <w:lang w:val="en-GB"/>
+        </w:rPr>
+        <w:t>in order to</w:t>
+      </w:r>
+      <w:proofErr w:type="gramEnd"/>
+      <w:r>
+        <w:rPr>
+          <w:lang w:val="en-GB"/>
+        </w:rPr>
+        <w:t xml:space="preserve"> provide the possibility of some update during the year. </w:t>
+      </w:r>
+    </w:p>
+    <w:p>
+      <w:pPr>
         <w:pStyle w:val="Titolo3"/>
       </w:pPr>
-      <w:bookmarkStart w:id="59" w:name="_Toc465930285"/>
-      <w:r>
-        <w:t>Availability</w:t>
+      <w:bookmarkStart w:id="59" w:name="_Toc465930286"/>
+      <w:r>
+        <w:t>S</w:t>
+      </w:r>
+      <w:r>
+        <w:t>ecurity</w:t>
       </w:r>
       <w:bookmarkEnd w:id="59"/>
     </w:p>
@@ -16079,89 +16756,135 @@
           <w:lang w:val="en-GB"/>
         </w:rPr>
       </w:pPr>
-      <w:r>
-        <w:rPr>
-          <w:lang w:val="en-GB"/>
-        </w:rPr>
-        <w:t xml:space="preserve">To guarantee the maximum profit by the service, the system must be available 24 hours per day and 7 day per week. The system insure a minimum availability of 97%. 3% of time is removed away from availability in order to provide the possibility of some update during the year. </w:t>
+      <w:proofErr w:type="gramStart"/>
+      <w:r>
+        <w:rPr>
+          <w:lang w:val="en-GB"/>
+        </w:rPr>
+        <w:t>In order to</w:t>
+      </w:r>
+      <w:proofErr w:type="gramEnd"/>
+      <w:r>
+        <w:rPr>
+          <w:lang w:val="en-GB"/>
+        </w:rPr>
+        <w:t xml:space="preserve"> guarantee complete security about user’s data, the whole database is under specific cryptography, and also the system’s administrators cannot access into the personal data of the users. Password, credit card’s code and personal data are visible only for the owner. All the access into the database are recorded and saved in a specific log file, </w:t>
+      </w:r>
+      <w:proofErr w:type="gramStart"/>
+      <w:r>
+        <w:rPr>
+          <w:lang w:val="en-GB"/>
+        </w:rPr>
+        <w:t>in order to</w:t>
+      </w:r>
+      <w:proofErr w:type="gramEnd"/>
+      <w:r>
+        <w:rPr>
+          <w:lang w:val="en-GB"/>
+        </w:rPr>
+        <w:t xml:space="preserve"> keep tracked </w:t>
+      </w:r>
+      <w:r>
+        <w:rPr>
+          <w:lang w:val="en-GB"/>
+        </w:rPr>
+        <w:t xml:space="preserve">and controller database’s accesses. Moreover, data from different sector, like personal data related to some travel and personal data related </w:t>
+      </w:r>
+      <w:r>
+        <w:rPr>
+          <w:lang w:val="en-GB"/>
+        </w:rPr>
+        <w:lastRenderedPageBreak/>
+        <w:t xml:space="preserve">to credit card, are saved and used in 2 different part of the system, </w:t>
+      </w:r>
+      <w:proofErr w:type="gramStart"/>
+      <w:r>
+        <w:rPr>
+          <w:lang w:val="en-GB"/>
+        </w:rPr>
+        <w:t>in ord</w:t>
+      </w:r>
+      <w:bookmarkStart w:id="60" w:name="_GoBack"/>
+      <w:bookmarkEnd w:id="60"/>
+      <w:r>
+        <w:rPr>
+          <w:lang w:val="en-GB"/>
+        </w:rPr>
+        <w:t>er to</w:t>
+      </w:r>
+      <w:proofErr w:type="gramEnd"/>
+      <w:r>
+        <w:rPr>
+          <w:lang w:val="en-GB"/>
+        </w:rPr>
+        <w:t xml:space="preserve"> guarantee the security about the use of this kind of private data. </w:t>
       </w:r>
     </w:p>
     <w:p>
       <w:pPr>
         <w:pStyle w:val="Titolo3"/>
       </w:pPr>
-      <w:bookmarkStart w:id="60" w:name="_Toc465930286"/>
-      <w:r>
-        <w:t>S</w:t>
-      </w:r>
-      <w:r>
-        <w:t>ecurity</w:t>
-      </w:r>
-      <w:bookmarkEnd w:id="60"/>
-    </w:p>
-    <w:p>
-      <w:pPr>
-        <w:rPr>
-          <w:lang w:val="en-GB"/>
-        </w:rPr>
-      </w:pPr>
-      <w:r>
-        <w:rPr>
-          <w:lang w:val="en-GB"/>
-        </w:rPr>
-        <w:t xml:space="preserve">In order to guarantee complete security about user’s data, the whole database is under specific cryptography, and also the system’s administrators cannot access into the personal data of the users. Password, credit card’s code and personal data are visible only for the owner. All the access into the database are recorded and saved in a specific log file, in order to keep tracked </w:t>
-      </w:r>
-      <w:r>
-        <w:rPr>
-          <w:lang w:val="en-GB"/>
-        </w:rPr>
-        <w:t xml:space="preserve">and controller database’s accesses. Moreover, data from different sector, like personal data related to some travel and personal data related </w:t>
-      </w:r>
-      <w:r>
-        <w:rPr>
-          <w:lang w:val="en-GB"/>
-        </w:rPr>
-        <w:lastRenderedPageBreak/>
-        <w:t xml:space="preserve">to credit card, are saved and used in 2 different part of the system, in order to guarantee the security about the use of this kind of private data. </w:t>
-      </w:r>
+      <w:bookmarkStart w:id="61" w:name="_Toc465930287"/>
+      <w:r>
+        <w:t>Maintainability</w:t>
+      </w:r>
+      <w:bookmarkEnd w:id="61"/>
+      <w:r>
+        <w:t xml:space="preserve"> </w:t>
+      </w:r>
+    </w:p>
+    <w:p>
+      <w:pPr>
+        <w:rPr>
+          <w:lang w:val="en-GB"/>
+        </w:rPr>
+      </w:pPr>
+      <w:r>
+        <w:rPr>
+          <w:lang w:val="en-GB"/>
+        </w:rPr>
+        <w:t xml:space="preserve">The system is backed up 3 times per day, </w:t>
+      </w:r>
+      <w:proofErr w:type="gramStart"/>
+      <w:r>
+        <w:rPr>
+          <w:lang w:val="en-GB"/>
+        </w:rPr>
+        <w:t>in order to</w:t>
+      </w:r>
+      <w:proofErr w:type="gramEnd"/>
+      <w:r>
+        <w:rPr>
+          <w:lang w:val="en-GB"/>
+        </w:rPr>
+        <w:t xml:space="preserve"> guarantee the database integrity and consistency. Loss of data is not permitted, so the database </w:t>
+      </w:r>
+      <w:proofErr w:type="gramStart"/>
+      <w:r>
+        <w:rPr>
+          <w:lang w:val="en-GB"/>
+        </w:rPr>
+        <w:t>are</w:t>
+      </w:r>
+      <w:proofErr w:type="gramEnd"/>
+      <w:r>
+        <w:rPr>
+          <w:lang w:val="en-GB"/>
+        </w:rPr>
+        <w:t xml:space="preserve"> saved in 2 copy and the power supply is insured by a special system that keep online at least one database. </w:t>
+      </w:r>
+    </w:p>
+    <w:p>
+      <w:pPr>
+        <w:rPr>
+          <w:lang w:val="en-GB"/>
+        </w:rPr>
+      </w:pPr>
     </w:p>
     <w:p>
       <w:pPr>
         <w:pStyle w:val="Titolo3"/>
       </w:pPr>
-      <w:bookmarkStart w:id="61" w:name="_Toc465930287"/>
-      <w:r>
-        <w:t>Maintainability</w:t>
-      </w:r>
-      <w:bookmarkEnd w:id="61"/>
-      <w:r>
-        <w:t xml:space="preserve"> </w:t>
-      </w:r>
-    </w:p>
-    <w:p>
-      <w:pPr>
-        <w:rPr>
-          <w:lang w:val="en-GB"/>
-        </w:rPr>
-      </w:pPr>
-      <w:r>
-        <w:rPr>
-          <w:lang w:val="en-GB"/>
-        </w:rPr>
-        <w:t xml:space="preserve">The system is backed up 3 times per day, in order to guarantee the database integrity and consistency. Loss of data is not permitted, so the database are saved in 2 copy and the power supply is insured by a special system that keep online at least one database. </w:t>
-      </w:r>
-    </w:p>
-    <w:p>
-      <w:pPr>
-        <w:rPr>
-          <w:lang w:val="en-GB"/>
-        </w:rPr>
-      </w:pPr>
-    </w:p>
-    <w:p>
-      <w:pPr>
-        <w:pStyle w:val="Titolo3"/>
-      </w:pPr>
       <w:bookmarkStart w:id="62" w:name="_Toc465930288"/>
       <w:r>
         <w:t>Portability</w:t>
@@ -16184,13 +16907,55 @@
         <w:rPr>
           <w:lang w:val="en-GB"/>
         </w:rPr>
-        <w:t xml:space="preserve">it is developed in Java, so all the computer with Java installed are able to execute correctly the application. Mobile phones with Android operating system are able to execute mobile application, personal computer with a modern browser are able to display the webpage of the application. </w:t>
-      </w:r>
-      <w:r>
-        <w:rPr>
-          <w:lang w:val="en-GB"/>
-        </w:rPr>
-        <w:t xml:space="preserve">The database is created with the most common platform, like SQL, so the maintainer can porting database from one support to another easily. </w:t>
+        <w:t xml:space="preserve">it is developed in Java, so all the computer with Java installed </w:t>
+      </w:r>
+      <w:proofErr w:type="gramStart"/>
+      <w:r>
+        <w:rPr>
+          <w:lang w:val="en-GB"/>
+        </w:rPr>
+        <w:t>are able to</w:t>
+      </w:r>
+      <w:proofErr w:type="gramEnd"/>
+      <w:r>
+        <w:rPr>
+          <w:lang w:val="en-GB"/>
+        </w:rPr>
+        <w:t xml:space="preserve"> execute correctly the application. Mobile phones with Android operating system </w:t>
+      </w:r>
+      <w:proofErr w:type="gramStart"/>
+      <w:r>
+        <w:rPr>
+          <w:lang w:val="en-GB"/>
+        </w:rPr>
+        <w:t>are able to</w:t>
+      </w:r>
+      <w:proofErr w:type="gramEnd"/>
+      <w:r>
+        <w:rPr>
+          <w:lang w:val="en-GB"/>
+        </w:rPr>
+        <w:t xml:space="preserve"> execute mobile application, personal computer with a modern browser are able to display the webpage of the application. </w:t>
+      </w:r>
+      <w:r>
+        <w:rPr>
+          <w:lang w:val="en-GB"/>
+        </w:rPr>
+        <w:t xml:space="preserve">The database is created with the most common platform, like SQL, so the maintainer can </w:t>
+      </w:r>
+      <w:proofErr w:type="gramStart"/>
+      <w:r>
+        <w:rPr>
+          <w:lang w:val="en-GB"/>
+        </w:rPr>
+        <w:t>porting</w:t>
+      </w:r>
+      <w:proofErr w:type="gramEnd"/>
+      <w:r>
+        <w:rPr>
+          <w:lang w:val="en-GB"/>
+        </w:rPr>
+        <w:t xml:space="preserve"> database from one support to another easily. </w:t>
       </w:r>
     </w:p>
     <w:p>
@@ -21585,7 +22350,7 @@
 </file>
 
 <file path=customXml/itemProps1.xml><?xml version="1.0" encoding="utf-8"?>
-<ds:datastoreItem xmlns:ds="http://schemas.openxmlformats.org/officeDocument/2006/customXml" ds:itemID="{4CF2CE43-2A37-4D94-ABB1-6B7BC415B504}">
+<ds:datastoreItem xmlns:ds="http://schemas.openxmlformats.org/officeDocument/2006/customXml" ds:itemID="{12705A26-8E75-487B-B8E0-A411A1F6CB94}">
   <ds:schemaRefs>
     <ds:schemaRef ds:uri="http://schemas.openxmlformats.org/officeDocument/2006/bibliography"/>
   </ds:schemaRefs>

</xml_diff>